<commit_message>
Ajuste enlace vídeos desafíos
Se cambia enlace de vídeos en documentos de desafíos
</commit_message>
<xml_diff>
--- a/Curso/Leccion3/Create with Code/Desafío/Desafío 3.docx
+++ b/Curso/Leccion3/Create with Code/Desafío/Desafío 3.docx
@@ -81,19 +81,33 @@
     <w:p>
       <w:pPr>
         <w:spacing w:line="360" w:lineRule="auto"/>
-        <w:ind w:left="708" w:hanging="708"/>
         <w:jc w:val="both"/>
         <w:rPr>
           <w:rFonts w:ascii="Arial" w:hAnsi="Arial" w:cs="Arial"/>
+          <w:u w:val="single"/>
         </w:rPr>
       </w:pPr>
       <w:hyperlink r:id="rId10" w:history="1">
         <w:r>
           <w:rPr>
-            <w:rStyle w:val="Hipervnculo"/>
             <w:rFonts w:ascii="Arial" w:hAnsi="Arial" w:cs="Arial"/>
+            <w:u w:val="single"/>
           </w:rPr>
-          <w:t>https://drive.google.com/file/d/12Z8EcKWG-6FmvIlSPARn5HaqaIjk2blU/view?usp=sharing</w:t>
+          <w:t>https://drive.google.com/file/d/1-V4ftlfv1kUMZZlffayZjnDWnAK7RjGa/view?usp</w:t>
+        </w:r>
+        <w:r>
+          <w:rPr>
+            <w:rFonts w:ascii="Arial" w:hAnsi="Arial" w:cs="Arial"/>
+            <w:u w:val="single"/>
+          </w:rPr>
+          <w:t>=</w:t>
+        </w:r>
+        <w:r>
+          <w:rPr>
+            <w:rFonts w:ascii="Arial" w:hAnsi="Arial" w:cs="Arial"/>
+            <w:u w:val="single"/>
+          </w:rPr>
+          <w:t>drive_link</w:t>
         </w:r>
       </w:hyperlink>
     </w:p>
@@ -102,7 +116,6 @@
         <w:spacing w:line="360" w:lineRule="auto"/>
         <w:jc w:val="both"/>
         <w:rPr>
-          <w:rFonts w:ascii="Arial" w:hAnsi="Arial" w:cs="Arial"/>
           <w:u w:val="single"/>
         </w:rPr>
       </w:pPr>
@@ -719,7 +732,14 @@
         <w:rPr>
           <w:rFonts w:ascii="Arial" w:hAnsi="Arial" w:cs="Arial"/>
         </w:rPr>
-        <w:t>, es decir, sirven para encontrar diferentes componentes</w:t>
+        <w:t xml:space="preserve">, es decir, sirven para encontrar </w:t>
+      </w:r>
+      <w:r>
+        <w:rPr>
+          <w:rFonts w:ascii="Arial" w:hAnsi="Arial" w:cs="Arial"/>
+        </w:rPr>
+        <w:lastRenderedPageBreak/>
+        <w:t>diferentes componentes</w:t>
       </w:r>
       <w:r>
         <w:rPr>
@@ -777,14 +797,7 @@
         <w:rPr>
           <w:rFonts w:ascii="Arial" w:hAnsi="Arial" w:cs="Arial"/>
         </w:rPr>
-        <w:t xml:space="preserve">. </w:t>
-      </w:r>
-      <w:r>
-        <w:rPr>
-          <w:rFonts w:ascii="Arial" w:hAnsi="Arial" w:cs="Arial"/>
-        </w:rPr>
-        <w:lastRenderedPageBreak/>
-        <w:t xml:space="preserve">Finalmente se colocan los paréntesis porque es una llamada </w:t>
+        <w:t xml:space="preserve">. Finalmente se colocan los paréntesis porque es una llamada </w:t>
       </w:r>
       <w:r>
         <w:rPr>
@@ -936,27 +949,14 @@
       <w:r>
         <w:t xml:space="preserve">Ilustración </w:t>
       </w:r>
-      <w:r>
-        <w:fldChar w:fldCharType="begin"/>
-      </w:r>
-      <w:r>
-        <w:instrText xml:space="preserve"> SEQ Ilustración \* ARABIC </w:instrText>
-      </w:r>
-      <w:r>
-        <w:fldChar w:fldCharType="separate"/>
-      </w:r>
-      <w:r>
-        <w:rPr>
-          <w:noProof/>
-        </w:rPr>
-        <w:t>1</w:t>
-      </w:r>
-      <w:r>
-        <w:rPr>
-          <w:noProof/>
-        </w:rPr>
-        <w:fldChar w:fldCharType="end"/>
-      </w:r>
+      <w:fldSimple w:instr=" SEQ Ilustración \* ARABIC ">
+        <w:r>
+          <w:rPr>
+            <w:noProof/>
+          </w:rPr>
+          <w:t>1</w:t>
+        </w:r>
+      </w:fldSimple>
       <w:r>
         <w:t>. Reto 1.</w:t>
       </w:r>
@@ -1447,27 +1447,14 @@
       <w:r>
         <w:t xml:space="preserve">Ilustración </w:t>
       </w:r>
-      <w:r>
-        <w:fldChar w:fldCharType="begin"/>
-      </w:r>
-      <w:r>
-        <w:instrText xml:space="preserve"> SEQ Ilustración \* ARABIC </w:instrText>
-      </w:r>
-      <w:r>
-        <w:fldChar w:fldCharType="separate"/>
-      </w:r>
-      <w:r>
-        <w:rPr>
-          <w:noProof/>
-        </w:rPr>
-        <w:t>2</w:t>
-      </w:r>
-      <w:r>
-        <w:rPr>
-          <w:noProof/>
-        </w:rPr>
-        <w:fldChar w:fldCharType="end"/>
-      </w:r>
+      <w:fldSimple w:instr=" SEQ Ilustración \* ARABIC ">
+        <w:r>
+          <w:rPr>
+            <w:noProof/>
+          </w:rPr>
+          <w:t>2</w:t>
+        </w:r>
+      </w:fldSimple>
       <w:r>
         <w:t>. Reto 2.</w:t>
       </w:r>
@@ -1496,7 +1483,6 @@
           <w:sz w:val="22"/>
           <w:szCs w:val="22"/>
         </w:rPr>
-        <w:lastRenderedPageBreak/>
         <w:t>No se genera ningún objeto</w:t>
       </w:r>
     </w:p>
@@ -1918,27 +1904,14 @@
       <w:r>
         <w:t xml:space="preserve">Ilustración </w:t>
       </w:r>
-      <w:r>
-        <w:fldChar w:fldCharType="begin"/>
-      </w:r>
-      <w:r>
-        <w:instrText xml:space="preserve"> SEQ Ilustración \* ARABIC </w:instrText>
-      </w:r>
-      <w:r>
-        <w:fldChar w:fldCharType="separate"/>
-      </w:r>
-      <w:r>
-        <w:rPr>
-          <w:noProof/>
-        </w:rPr>
-        <w:t>3</w:t>
-      </w:r>
-      <w:r>
-        <w:rPr>
-          <w:noProof/>
-        </w:rPr>
-        <w:fldChar w:fldCharType="end"/>
-      </w:r>
+      <w:fldSimple w:instr=" SEQ Ilustración \* ARABIC ">
+        <w:r>
+          <w:rPr>
+            <w:noProof/>
+          </w:rPr>
+          <w:t>3</w:t>
+        </w:r>
+      </w:fldSimple>
       <w:r>
         <w:t>. Reto 3.</w:t>
       </w:r>
@@ -2194,7 +2167,16 @@
           <w:sz w:val="22"/>
           <w:szCs w:val="22"/>
         </w:rPr>
-        <w:t xml:space="preserve">que se ubican dentro del </w:t>
+        <w:t xml:space="preserve">que se ubican dentro </w:t>
+      </w:r>
+      <w:r>
+        <w:rPr>
+          <w:rFonts w:ascii="Arial" w:hAnsi="Arial" w:cs="Arial"/>
+          <w:sz w:val="22"/>
+          <w:szCs w:val="22"/>
+        </w:rPr>
+        <w:lastRenderedPageBreak/>
+        <w:t xml:space="preserve">del </w:t>
       </w:r>
       <w:proofErr w:type="spellStart"/>
       <w:r>
@@ -2263,7 +2245,6 @@
           <w:szCs w:val="22"/>
           <w14:ligatures w14:val="standardContextual"/>
         </w:rPr>
-        <w:lastRenderedPageBreak/>
         <mc:AlternateContent>
           <mc:Choice Requires="wps">
             <w:drawing>
@@ -2394,27 +2375,14 @@
       <w:r>
         <w:t xml:space="preserve">Ilustración </w:t>
       </w:r>
-      <w:r>
-        <w:fldChar w:fldCharType="begin"/>
-      </w:r>
-      <w:r>
-        <w:instrText xml:space="preserve"> SEQ Ilustración \* ARABIC </w:instrText>
-      </w:r>
-      <w:r>
-        <w:fldChar w:fldCharType="separate"/>
-      </w:r>
-      <w:r>
-        <w:rPr>
-          <w:noProof/>
-        </w:rPr>
-        <w:t>4</w:t>
-      </w:r>
-      <w:r>
-        <w:rPr>
-          <w:noProof/>
-        </w:rPr>
-        <w:fldChar w:fldCharType="end"/>
-      </w:r>
+      <w:fldSimple w:instr=" SEQ Ilustración \* ARABIC ">
+        <w:r>
+          <w:rPr>
+            <w:noProof/>
+          </w:rPr>
+          <w:t>4</w:t>
+        </w:r>
+      </w:fldSimple>
       <w:r>
         <w:t>. Reto 4.</w:t>
       </w:r>
@@ -2799,27 +2767,14 @@
       <w:r>
         <w:t xml:space="preserve">Ilustración </w:t>
       </w:r>
-      <w:r>
-        <w:fldChar w:fldCharType="begin"/>
-      </w:r>
-      <w:r>
-        <w:instrText xml:space="preserve"> SEQ Ilustración \* ARABIC </w:instrText>
-      </w:r>
-      <w:r>
-        <w:fldChar w:fldCharType="separate"/>
-      </w:r>
-      <w:r>
-        <w:rPr>
-          <w:noProof/>
-        </w:rPr>
-        <w:t>5</w:t>
-      </w:r>
-      <w:r>
-        <w:rPr>
-          <w:noProof/>
-        </w:rPr>
-        <w:fldChar w:fldCharType="end"/>
-      </w:r>
+      <w:fldSimple w:instr=" SEQ Ilustración \* ARABIC ">
+        <w:r>
+          <w:rPr>
+            <w:noProof/>
+          </w:rPr>
+          <w:t>5</w:t>
+        </w:r>
+      </w:fldSimple>
       <w:r>
         <w:t>. Reto 5.</w:t>
       </w:r>
@@ -2849,7 +2804,6 @@
           <w:sz w:val="22"/>
           <w:szCs w:val="22"/>
         </w:rPr>
-        <w:lastRenderedPageBreak/>
         <w:t>Extra: El globo puede flotar demasiado alto</w:t>
       </w:r>
     </w:p>
@@ -3370,6 +3324,7 @@
           <w:szCs w:val="22"/>
           <w14:ligatures w14:val="standardContextual"/>
         </w:rPr>
+        <w:lastRenderedPageBreak/>
         <mc:AlternateContent>
           <mc:Choice Requires="wps">
             <w:drawing>
@@ -3657,27 +3612,14 @@
       <w:r>
         <w:t xml:space="preserve">Ilustración </w:t>
       </w:r>
-      <w:r>
-        <w:fldChar w:fldCharType="begin"/>
-      </w:r>
-      <w:r>
-        <w:instrText xml:space="preserve"> SEQ Ilustración \* ARABIC </w:instrText>
-      </w:r>
-      <w:r>
-        <w:fldChar w:fldCharType="separate"/>
-      </w:r>
-      <w:r>
-        <w:rPr>
-          <w:noProof/>
-        </w:rPr>
-        <w:t>6</w:t>
-      </w:r>
-      <w:r>
-        <w:rPr>
-          <w:noProof/>
-        </w:rPr>
-        <w:fldChar w:fldCharType="end"/>
-      </w:r>
+      <w:fldSimple w:instr=" SEQ Ilustración \* ARABIC ">
+        <w:r>
+          <w:rPr>
+            <w:noProof/>
+          </w:rPr>
+          <w:t>6</w:t>
+        </w:r>
+      </w:fldSimple>
       <w:r>
         <w:t>. Reto 6.</w:t>
       </w:r>
@@ -3704,7 +3646,6 @@
           <w:sz w:val="22"/>
           <w:szCs w:val="22"/>
         </w:rPr>
-        <w:lastRenderedPageBreak/>
         <w:t>Extra: El globo puede atravesar el suelo</w:t>
       </w:r>
     </w:p>
@@ -4103,6 +4044,7 @@
           <w:sz w:val="22"/>
           <w:szCs w:val="22"/>
         </w:rPr>
+        <w:lastRenderedPageBreak/>
         <w:t>PlayOneShot</w:t>
       </w:r>
       <w:proofErr w:type="spellEnd"/>
@@ -4226,27 +4168,14 @@
       <w:r>
         <w:t xml:space="preserve">Ilustración </w:t>
       </w:r>
-      <w:r>
-        <w:fldChar w:fldCharType="begin"/>
-      </w:r>
-      <w:r>
-        <w:instrText xml:space="preserve"> SEQ Ilustración \* ARABIC </w:instrText>
-      </w:r>
-      <w:r>
-        <w:fldChar w:fldCharType="separate"/>
-      </w:r>
-      <w:r>
-        <w:rPr>
-          <w:noProof/>
-        </w:rPr>
-        <w:t>7</w:t>
-      </w:r>
-      <w:r>
-        <w:rPr>
-          <w:noProof/>
-        </w:rPr>
-        <w:fldChar w:fldCharType="end"/>
-      </w:r>
+      <w:fldSimple w:instr=" SEQ Ilustración \* ARABIC ">
+        <w:r>
+          <w:rPr>
+            <w:noProof/>
+          </w:rPr>
+          <w:t>7</w:t>
+        </w:r>
+      </w:fldSimple>
       <w:r>
         <w:t>. Tag Piso.</w:t>
       </w:r>
@@ -4310,27 +4239,14 @@
       <w:r>
         <w:t xml:space="preserve">Ilustración </w:t>
       </w:r>
-      <w:r>
-        <w:fldChar w:fldCharType="begin"/>
-      </w:r>
-      <w:r>
-        <w:instrText xml:space="preserve"> SEQ Ilustración \* ARABIC </w:instrText>
-      </w:r>
-      <w:r>
-        <w:fldChar w:fldCharType="separate"/>
-      </w:r>
-      <w:r>
-        <w:rPr>
-          <w:noProof/>
-        </w:rPr>
-        <w:t>8</w:t>
-      </w:r>
-      <w:r>
-        <w:rPr>
-          <w:noProof/>
-        </w:rPr>
-        <w:fldChar w:fldCharType="end"/>
-      </w:r>
+      <w:fldSimple w:instr=" SEQ Ilustración \* ARABIC ">
+        <w:r>
+          <w:rPr>
+            <w:noProof/>
+          </w:rPr>
+          <w:t>8</w:t>
+        </w:r>
+      </w:fldSimple>
       <w:r>
         <w:t xml:space="preserve">. Variable Tipo </w:t>
       </w:r>
@@ -4402,27 +4318,14 @@
       <w:r>
         <w:t xml:space="preserve">Ilustración </w:t>
       </w:r>
-      <w:r>
-        <w:fldChar w:fldCharType="begin"/>
-      </w:r>
-      <w:r>
-        <w:instrText xml:space="preserve"> SEQ Ilustración \* ARABIC </w:instrText>
-      </w:r>
-      <w:r>
-        <w:fldChar w:fldCharType="separate"/>
-      </w:r>
-      <w:r>
-        <w:rPr>
-          <w:noProof/>
-        </w:rPr>
-        <w:t>9</w:t>
-      </w:r>
-      <w:r>
-        <w:rPr>
-          <w:noProof/>
-        </w:rPr>
-        <w:fldChar w:fldCharType="end"/>
-      </w:r>
+      <w:fldSimple w:instr=" SEQ Ilustración \* ARABIC ">
+        <w:r>
+          <w:rPr>
+            <w:noProof/>
+          </w:rPr>
+          <w:t>9</w:t>
+        </w:r>
+      </w:fldSimple>
       <w:r>
         <w:t>. Lógica al haber colisión entre el globo y el piso.</w:t>
       </w:r>
@@ -6601,6 +6504,18 @@
       <w:shd w:val="clear" w:color="auto" w:fill="E1DFDD"/>
     </w:rPr>
   </w:style>
+  <w:style w:type="character" w:styleId="Hipervnculovisitado">
+    <w:name w:val="FollowedHyperlink"/>
+    <w:basedOn w:val="Fuentedeprrafopredeter"/>
+    <w:uiPriority w:val="99"/>
+    <w:semiHidden/>
+    <w:unhideWhenUsed/>
+    <w:rsid w:val="000B5135"/>
+    <w:rPr>
+      <w:color w:val="954F72" w:themeColor="followedHyperlink"/>
+      <w:u w:val="single"/>
+    </w:rPr>
+  </w:style>
 </w:styles>
 </file>
 
@@ -7123,20 +7038,20 @@
 </file>
 
 <file path=customXml/item2.xml><?xml version="1.0" encoding="utf-8"?>
-<p:properties xmlns:p="http://schemas.microsoft.com/office/2006/metadata/properties" xmlns:xsi="http://www.w3.org/2001/XMLSchema-instance" xmlns:pc="http://schemas.microsoft.com/office/infopath/2007/PartnerControls">
-  <documentManagement>
-    <_activity xmlns="62b94877-456d-4655-9613-6cff0866872d" xsi:nil="true"/>
-  </documentManagement>
-</p:properties>
-</file>
-
-<file path=customXml/item3.xml><?xml version="1.0" encoding="utf-8"?>
 <?mso-contentType ?>
 <FormTemplates xmlns="http://schemas.microsoft.com/sharepoint/v3/contenttype/forms">
   <Display>DocumentLibraryForm</Display>
   <Edit>DocumentLibraryForm</Edit>
   <New>DocumentLibraryForm</New>
 </FormTemplates>
+</file>
+
+<file path=customXml/item3.xml><?xml version="1.0" encoding="utf-8"?>
+<p:properties xmlns:p="http://schemas.microsoft.com/office/2006/metadata/properties" xmlns:xsi="http://www.w3.org/2001/XMLSchema-instance" xmlns:pc="http://schemas.microsoft.com/office/infopath/2007/PartnerControls">
+  <documentManagement>
+    <_activity xmlns="62b94877-456d-4655-9613-6cff0866872d" xsi:nil="true"/>
+  </documentManagement>
+</p:properties>
 </file>
 
 <file path=customXml/itemProps1.xml><?xml version="1.0" encoding="utf-8"?>
@@ -7159,26 +7074,19 @@
 </file>
 
 <file path=customXml/itemProps2.xml><?xml version="1.0" encoding="utf-8"?>
-<ds:datastoreItem xmlns:ds="http://schemas.openxmlformats.org/officeDocument/2006/customXml" ds:itemID="{0C28656E-CB81-4D6F-94DF-946F034ED836}">
+<ds:datastoreItem xmlns:ds="http://schemas.openxmlformats.org/officeDocument/2006/customXml" ds:itemID="{24093D82-9556-4DFF-8BD8-1650ACB97A27}">
   <ds:schemaRefs>
-    <ds:schemaRef ds:uri="06231f10-c224-4c33-96d2-1814fa3d15d0"/>
-    <ds:schemaRef ds:uri="http://purl.org/dc/elements/1.1/"/>
-    <ds:schemaRef ds:uri="http://purl.org/dc/terms/"/>
-    <ds:schemaRef ds:uri="http://schemas.microsoft.com/office/2006/documentManagement/types"/>
-    <ds:schemaRef ds:uri="http://schemas.microsoft.com/office/2006/metadata/properties"/>
-    <ds:schemaRef ds:uri="62b94877-456d-4655-9613-6cff0866872d"/>
-    <ds:schemaRef ds:uri="http://purl.org/dc/dcmitype/"/>
-    <ds:schemaRef ds:uri="http://schemas.microsoft.com/office/infopath/2007/PartnerControls"/>
-    <ds:schemaRef ds:uri="http://schemas.openxmlformats.org/package/2006/metadata/core-properties"/>
-    <ds:schemaRef ds:uri="http://www.w3.org/XML/1998/namespace"/>
+    <ds:schemaRef ds:uri="http://schemas.microsoft.com/sharepoint/v3/contenttype/forms"/>
   </ds:schemaRefs>
 </ds:datastoreItem>
 </file>
 
 <file path=customXml/itemProps3.xml><?xml version="1.0" encoding="utf-8"?>
-<ds:datastoreItem xmlns:ds="http://schemas.openxmlformats.org/officeDocument/2006/customXml" ds:itemID="{24093D82-9556-4DFF-8BD8-1650ACB97A27}">
+<ds:datastoreItem xmlns:ds="http://schemas.openxmlformats.org/officeDocument/2006/customXml" ds:itemID="{0C28656E-CB81-4D6F-94DF-946F034ED836}">
   <ds:schemaRefs>
-    <ds:schemaRef ds:uri="http://schemas.microsoft.com/sharepoint/v3/contenttype/forms"/>
+    <ds:schemaRef ds:uri="http://schemas.microsoft.com/office/2006/metadata/properties"/>
+    <ds:schemaRef ds:uri="http://schemas.microsoft.com/office/infopath/2007/PartnerControls"/>
+    <ds:schemaRef ds:uri="62b94877-456d-4655-9613-6cff0866872d"/>
   </ds:schemaRefs>
 </ds:datastoreItem>
 </file>
</xml_diff>